<commit_message>
Espeficiar caso de uso em andamento.
</commit_message>
<xml_diff>
--- a/Eco-04-Twitch-Requisitos do Sistema.docx
+++ b/Eco-04-Twitch-Requisitos do Sistema.docx
@@ -7,20 +7,10 @@
         <w:pStyle w:val="Ttulo"/>
       </w:pPr>
       <w:r>
-        <w:fldChar w:fldCharType="begin"/>
-      </w:r>
-      <w:r>
-        <w:instrText xml:space="preserve"> SUBJECT  \* MERGEFORMAT </w:instrText>
-      </w:r>
-      <w:r>
-        <w:fldChar w:fldCharType="separate"/>
-      </w:r>
-      <w:r>
-        <w:t>&lt;Project Name&gt;</w:t>
-      </w:r>
-      <w:r>
-        <w:fldChar w:fldCharType="end"/>
-      </w:r>
+        <w:t>Twitch</w:t>
+      </w:r>
+      <w:bookmarkStart w:id="0" w:name="_GoBack"/>
+      <w:bookmarkEnd w:id="0"/>
     </w:p>
     <w:p>
       <w:pPr>
@@ -35,18 +25,10 @@
     </w:p>
     <w:p>
       <w:pPr>
-        <w:pStyle w:val="Corpodetexto3"/>
-      </w:pPr>
-      <w:r>
-        <w:t xml:space="preserve">Usage note: There is procedural guidance within this template that appears in a style named </w:t>
-      </w:r>
-      <w:proofErr w:type="spellStart"/>
-      <w:r>
-        <w:t>InfoBlue</w:t>
-      </w:r>
-      <w:proofErr w:type="spellEnd"/>
-      <w:r>
-        <w:t>. This style has a hidden font attribute allowing you to toggle whether it is visible or hidden in this template. Use the Word menu Tools</w:t>
+        <w:pStyle w:val="InfoBlue"/>
+      </w:pPr>
+      <w:r>
+        <w:t>Usage note: There is procedural guidance within this template that appears in a style named InfoBlue. This style has a hidden font attribute allowing you to toggle whether it is visible or hidden in this template. Use the Word menu Tools</w:t>
       </w:r>
       <w:r>
         <w:sym w:font="Wingdings" w:char="F0E0"/>
@@ -83,14 +65,14 @@
       <w:pPr>
         <w:pStyle w:val="Ttulo1"/>
       </w:pPr>
-      <w:bookmarkStart w:id="0" w:name="_Toc436203377"/>
-      <w:bookmarkStart w:id="1" w:name="_Toc452813577"/>
+      <w:bookmarkStart w:id="1" w:name="_Toc436203377"/>
+      <w:bookmarkStart w:id="2" w:name="_Toc452813577"/>
       <w:r>
         <w:t>Introduction</w:t>
       </w:r>
     </w:p>
-    <w:bookmarkEnd w:id="0"/>
     <w:bookmarkEnd w:id="1"/>
+    <w:bookmarkEnd w:id="2"/>
     <w:p>
       <w:pPr>
         <w:pStyle w:val="Ttulo1"/>
@@ -341,11 +323,11 @@
       <w:pPr>
         <w:pStyle w:val="Ttulo2"/>
       </w:pPr>
-      <w:bookmarkStart w:id="2" w:name="_Toc492960770"/>
+      <w:bookmarkStart w:id="3" w:name="_Toc492960770"/>
       <w:r>
         <w:t>User Interfaces</w:t>
       </w:r>
-      <w:bookmarkEnd w:id="2"/>
+      <w:bookmarkEnd w:id="3"/>
     </w:p>
     <w:p>
       <w:pPr>
@@ -411,38 +393,21 @@
     </w:p>
     <w:p>
       <w:pPr>
-        <w:rPr>
-          <w:rStyle w:val="InfoBlueChar"/>
-        </w:rPr>
-      </w:pPr>
-      <w:r>
-        <w:rPr>
-          <w:rStyle w:val="InfoBlueChar"/>
-        </w:rPr>
+        <w:pStyle w:val="InfoBlue"/>
+      </w:pPr>
+      <w:r>
         <w:t>[</w:t>
       </w:r>
       <w:r>
-        <w:rPr>
-          <w:rStyle w:val="InfoBlueChar"/>
-        </w:rPr>
         <w:t>Capture r</w:t>
       </w:r>
       <w:r>
-        <w:rPr>
-          <w:rStyle w:val="InfoBlueChar"/>
-        </w:rPr>
         <w:t>equirements on major screen areas and how they should be grouped together</w:t>
       </w:r>
       <w:r>
-        <w:rPr>
-          <w:rStyle w:val="InfoBlueChar"/>
-        </w:rPr>
         <w:t>.</w:t>
       </w:r>
       <w:r>
-        <w:rPr>
-          <w:rStyle w:val="InfoBlueChar"/>
-        </w:rPr>
         <w:t>]</w:t>
       </w:r>
     </w:p>
@@ -456,62 +421,21 @@
     </w:p>
     <w:p>
       <w:pPr>
-        <w:rPr>
-          <w:rStyle w:val="InfoBlueChar"/>
-        </w:rPr>
-      </w:pPr>
-      <w:r>
-        <w:rPr>
-          <w:rStyle w:val="InfoBlueChar"/>
-        </w:rPr>
-        <w:t xml:space="preserve">[Consistency in the user interface enables users to predict what will happen. This section states </w:t>
-      </w:r>
-      <w:r>
-        <w:rPr>
-          <w:rStyle w:val="InfoBlueChar"/>
-        </w:rPr>
-        <w:t>requirements on the use of mechanisms</w:t>
-      </w:r>
-      <w:r>
-        <w:rPr>
-          <w:rStyle w:val="InfoBlueChar"/>
-        </w:rPr>
-        <w:t xml:space="preserve"> to be </w:t>
-      </w:r>
-      <w:r>
-        <w:rPr>
-          <w:rStyle w:val="InfoBlueChar"/>
-        </w:rPr>
-        <w:t xml:space="preserve">employed in the user interface. This applies both within the </w:t>
-      </w:r>
-      <w:r>
-        <w:rPr>
-          <w:rStyle w:val="InfoBlueChar"/>
-        </w:rPr>
+        <w:pStyle w:val="InfoBlue"/>
+      </w:pPr>
+      <w:r>
+        <w:t xml:space="preserve">[Consistency in the user interface enables users to predict what will happen. This section states requirements on the use of mechanisms to be employed in the user interface. This applies both within the </w:t>
+      </w:r>
+      <w:r>
         <w:t>system</w:t>
       </w:r>
       <w:r>
-        <w:rPr>
-          <w:rStyle w:val="InfoBlueChar"/>
-        </w:rPr>
-        <w:t xml:space="preserve"> and with other systems</w:t>
-      </w:r>
-      <w:r>
-        <w:rPr>
-          <w:rStyle w:val="InfoBlueChar"/>
-        </w:rPr>
-        <w:t xml:space="preserve"> and can be applied at different levels: navigation controls, screen areas sizes and shapes, placements for entering / presenting data, terminology</w:t>
-      </w:r>
-      <w:r>
-        <w:rPr>
-          <w:rStyle w:val="InfoBlueChar"/>
-        </w:rPr>
+        <w:t xml:space="preserve"> and with other systems and can be applied at different levels: navigation controls, screen areas sizes and shapes, placements for entering / presenting data, terminology</w:t>
+      </w:r>
+      <w:r>
         <w:t>.</w:t>
       </w:r>
       <w:r>
-        <w:rPr>
-          <w:rStyle w:val="InfoBlueChar"/>
-        </w:rPr>
         <w:t>]</w:t>
       </w:r>
     </w:p>
@@ -544,11 +468,11 @@
       <w:pPr>
         <w:pStyle w:val="Ttulo2"/>
       </w:pPr>
-      <w:bookmarkStart w:id="3" w:name="_Toc492960772"/>
+      <w:bookmarkStart w:id="4" w:name="_Toc492960772"/>
       <w:r>
         <w:t>Interfaces</w:t>
       </w:r>
-      <w:bookmarkEnd w:id="3"/>
+      <w:bookmarkEnd w:id="4"/>
       <w:r>
         <w:t xml:space="preserve"> to External Systems or Devices</w:t>
       </w:r>
@@ -590,11 +514,11 @@
       <w:pPr>
         <w:pStyle w:val="Ttulo3"/>
       </w:pPr>
-      <w:bookmarkStart w:id="4" w:name="_Toc492960771"/>
+      <w:bookmarkStart w:id="5" w:name="_Toc492960771"/>
       <w:r>
         <w:t>Hardware Interfaces</w:t>
       </w:r>
-      <w:bookmarkEnd w:id="4"/>
+      <w:bookmarkEnd w:id="5"/>
     </w:p>
     <w:p>
       <w:pPr>
@@ -608,11 +532,11 @@
       <w:pPr>
         <w:pStyle w:val="Ttulo3"/>
       </w:pPr>
-      <w:bookmarkStart w:id="5" w:name="_Toc492960773"/>
+      <w:bookmarkStart w:id="6" w:name="_Toc492960773"/>
       <w:r>
         <w:t>Communications Interfaces</w:t>
       </w:r>
-      <w:bookmarkEnd w:id="5"/>
+      <w:bookmarkEnd w:id="6"/>
     </w:p>
     <w:p>
       <w:pPr>
@@ -626,12 +550,8 @@
       <w:pPr>
         <w:pStyle w:val="Ttulo1"/>
         <w:sectPr>
-          <w:headerReference w:type="even" r:id="rId8"/>
-          <w:headerReference w:type="default" r:id="rId9"/>
-          <w:footerReference w:type="even" r:id="rId10"/>
-          <w:footerReference w:type="default" r:id="rId11"/>
-          <w:headerReference w:type="first" r:id="rId12"/>
-          <w:footerReference w:type="first" r:id="rId13"/>
+          <w:headerReference w:type="default" r:id="rId8"/>
+          <w:footerReference w:type="default" r:id="rId9"/>
           <w:pgSz w:w="12240" w:h="15840" w:code="1"/>
           <w:pgMar w:top="1440" w:right="1440" w:bottom="1440" w:left="1440" w:header="720" w:footer="720" w:gutter="0"/>
           <w:cols w:space="720"/>
@@ -1010,16 +930,6 @@
 </file>
 
 <file path=word/footer1.xml><?xml version="1.0" encoding="utf-8"?>
-<w:ftr xmlns:wpc="http://schemas.microsoft.com/office/word/2010/wordprocessingCanvas" xmlns:mc="http://schemas.openxmlformats.org/markup-compatibility/2006" xmlns:o="urn:schemas-microsoft-com:office:office" xmlns:r="http://schemas.openxmlformats.org/officeDocument/2006/relationships" xmlns:m="http://schemas.openxmlformats.org/officeDocument/2006/math" xmlns:v="urn:schemas-microsoft-com:vml" xmlns:wp14="http://schemas.microsoft.com/office/word/2010/wordprocessingDrawing" xmlns:wp="http://schemas.openxmlformats.org/drawingml/2006/wordprocessingDrawing" xmlns:w10="urn:schemas-microsoft-com:office:word" xmlns:w="http://schemas.openxmlformats.org/wordprocessingml/2006/main" xmlns:w14="http://schemas.microsoft.com/office/word/2010/wordml" xmlns:wpg="http://schemas.microsoft.com/office/word/2010/wordprocessingGroup" xmlns:wpi="http://schemas.microsoft.com/office/word/2010/wordprocessingInk" xmlns:wne="http://schemas.microsoft.com/office/word/2006/wordml" xmlns:wps="http://schemas.microsoft.com/office/word/2010/wordprocessingShape" mc:Ignorable="w14 wp14">
-  <w:p>
-    <w:pPr>
-      <w:pStyle w:val="Rodap"/>
-    </w:pPr>
-  </w:p>
-</w:ftr>
-</file>
-
-<file path=word/footer2.xml><?xml version="1.0" encoding="utf-8"?>
 <w:ftr xmlns:wpc="http://schemas.microsoft.com/office/word/2010/wordprocessingCanvas" xmlns:mc="http://schemas.openxmlformats.org/markup-compatibility/2006" xmlns:o="urn:schemas-microsoft-com:office:office" xmlns:r="http://schemas.openxmlformats.org/officeDocument/2006/relationships" xmlns:m="http://schemas.openxmlformats.org/officeDocument/2006/math" xmlns:v="urn:schemas-microsoft-com:vml" xmlns:wp14="http://schemas.microsoft.com/office/word/2010/wordprocessingDrawing" xmlns:wp="http://schemas.openxmlformats.org/drawingml/2006/wordprocessingDrawing" xmlns:w10="urn:schemas-microsoft-com:office:word" xmlns:w="http://schemas.openxmlformats.org/wordprocessingml/2006/main" xmlns:w14="http://schemas.microsoft.com/office/word/2010/wordml" xmlns:wpg="http://schemas.microsoft.com/office/word/2010/wordprocessingGroup" xmlns:wpi="http://schemas.microsoft.com/office/word/2010/wordprocessingInk" xmlns:wne="http://schemas.microsoft.com/office/word/2006/wordml" xmlns:wps="http://schemas.microsoft.com/office/word/2010/wordprocessingShape" mc:Ignorable="w14 wp14">
   <w:tbl>
     <w:tblPr>
@@ -1077,21 +987,11 @@
           <w:r>
             <w:sym w:font="Symbol" w:char="F0D3"/>
           </w:r>
-          <w:r>
-            <w:fldChar w:fldCharType="begin"/>
-          </w:r>
-          <w:r>
-            <w:instrText xml:space="preserve"> DOCPROPERTY "Company"  \* MERGEFORMAT </w:instrText>
-          </w:r>
-          <w:r>
-            <w:fldChar w:fldCharType="separate"/>
-          </w:r>
-          <w:r>
-            <w:t>&lt;Company Name&gt;</w:t>
-          </w:r>
-          <w:r>
-            <w:fldChar w:fldCharType="end"/>
-          </w:r>
+          <w:fldSimple w:instr=" DOCPROPERTY &quot;Company&quot;  \* MERGEFORMAT ">
+            <w:r>
+              <w:t>&lt;Company Name&gt;</w:t>
+            </w:r>
+          </w:fldSimple>
           <w:r>
             <w:t xml:space="preserve">, </w:t>
           </w:r>
@@ -1155,7 +1055,7 @@
               <w:rStyle w:val="Nmerodepgina"/>
               <w:noProof/>
             </w:rPr>
-            <w:t>2</w:t>
+            <w:t>1</w:t>
           </w:r>
           <w:r>
             <w:rPr>
@@ -1175,16 +1075,6 @@
 </w:ftr>
 </file>
 
-<file path=word/footer3.xml><?xml version="1.0" encoding="utf-8"?>
-<w:ftr xmlns:wpc="http://schemas.microsoft.com/office/word/2010/wordprocessingCanvas" xmlns:mc="http://schemas.openxmlformats.org/markup-compatibility/2006" xmlns:o="urn:schemas-microsoft-com:office:office" xmlns:r="http://schemas.openxmlformats.org/officeDocument/2006/relationships" xmlns:m="http://schemas.openxmlformats.org/officeDocument/2006/math" xmlns:v="urn:schemas-microsoft-com:vml" xmlns:wp14="http://schemas.microsoft.com/office/word/2010/wordprocessingDrawing" xmlns:wp="http://schemas.openxmlformats.org/drawingml/2006/wordprocessingDrawing" xmlns:w10="urn:schemas-microsoft-com:office:word" xmlns:w="http://schemas.openxmlformats.org/wordprocessingml/2006/main" xmlns:w14="http://schemas.microsoft.com/office/word/2010/wordml" xmlns:wpg="http://schemas.microsoft.com/office/word/2010/wordprocessingGroup" xmlns:wpi="http://schemas.microsoft.com/office/word/2010/wordprocessingInk" xmlns:wne="http://schemas.microsoft.com/office/word/2006/wordml" xmlns:wps="http://schemas.microsoft.com/office/word/2010/wordprocessingShape" mc:Ignorable="w14 wp14">
-  <w:p>
-    <w:pPr>
-      <w:pStyle w:val="Rodap"/>
-    </w:pPr>
-  </w:p>
-</w:ftr>
-</file>
-
 <file path=word/footnotes.xml><?xml version="1.0" encoding="utf-8"?>
 <w:footnotes xmlns:wpc="http://schemas.microsoft.com/office/word/2010/wordprocessingCanvas" xmlns:mc="http://schemas.openxmlformats.org/markup-compatibility/2006" xmlns:o="urn:schemas-microsoft-com:office:office" xmlns:r="http://schemas.openxmlformats.org/officeDocument/2006/relationships" xmlns:m="http://schemas.openxmlformats.org/officeDocument/2006/math" xmlns:v="urn:schemas-microsoft-com:vml" xmlns:wp14="http://schemas.microsoft.com/office/word/2010/wordprocessingDrawing" xmlns:wp="http://schemas.openxmlformats.org/drawingml/2006/wordprocessingDrawing" xmlns:w10="urn:schemas-microsoft-com:office:word" xmlns:w="http://schemas.openxmlformats.org/wordprocessingml/2006/main" xmlns:w14="http://schemas.microsoft.com/office/word/2010/wordml" xmlns:wpg="http://schemas.microsoft.com/office/word/2010/wordprocessingGroup" xmlns:wpi="http://schemas.microsoft.com/office/word/2010/wordprocessingInk" xmlns:wne="http://schemas.microsoft.com/office/word/2006/wordml" xmlns:wps="http://schemas.microsoft.com/office/word/2010/wordprocessingShape" mc:Ignorable="w14 wp14">
   <w:footnote w:type="separator" w:id="-1">
@@ -1205,16 +1095,6 @@
 </file>
 
 <file path=word/header1.xml><?xml version="1.0" encoding="utf-8"?>
-<w:hdr xmlns:wpc="http://schemas.microsoft.com/office/word/2010/wordprocessingCanvas" xmlns:mc="http://schemas.openxmlformats.org/markup-compatibility/2006" xmlns:o="urn:schemas-microsoft-com:office:office" xmlns:r="http://schemas.openxmlformats.org/officeDocument/2006/relationships" xmlns:m="http://schemas.openxmlformats.org/officeDocument/2006/math" xmlns:v="urn:schemas-microsoft-com:vml" xmlns:wp14="http://schemas.microsoft.com/office/word/2010/wordprocessingDrawing" xmlns:wp="http://schemas.openxmlformats.org/drawingml/2006/wordprocessingDrawing" xmlns:w10="urn:schemas-microsoft-com:office:word" xmlns:w="http://schemas.openxmlformats.org/wordprocessingml/2006/main" xmlns:w14="http://schemas.microsoft.com/office/word/2010/wordml" xmlns:wpg="http://schemas.microsoft.com/office/word/2010/wordprocessingGroup" xmlns:wpi="http://schemas.microsoft.com/office/word/2010/wordprocessingInk" xmlns:wne="http://schemas.microsoft.com/office/word/2006/wordml" xmlns:wps="http://schemas.microsoft.com/office/word/2010/wordprocessingShape" mc:Ignorable="w14 wp14">
-  <w:p>
-    <w:pPr>
-      <w:pStyle w:val="Cabealho"/>
-    </w:pPr>
-  </w:p>
-</w:hdr>
-</file>
-
-<file path=word/header2.xml><?xml version="1.0" encoding="utf-8"?>
 <w:hdr xmlns:wpc="http://schemas.microsoft.com/office/word/2010/wordprocessingCanvas" xmlns:mc="http://schemas.openxmlformats.org/markup-compatibility/2006" xmlns:o="urn:schemas-microsoft-com:office:office" xmlns:r="http://schemas.openxmlformats.org/officeDocument/2006/relationships" xmlns:m="http://schemas.openxmlformats.org/officeDocument/2006/math" xmlns:v="urn:schemas-microsoft-com:vml" xmlns:wp14="http://schemas.microsoft.com/office/word/2010/wordprocessingDrawing" xmlns:wp="http://schemas.openxmlformats.org/drawingml/2006/wordprocessingDrawing" xmlns:w10="urn:schemas-microsoft-com:office:word" xmlns:w="http://schemas.openxmlformats.org/wordprocessingml/2006/main" xmlns:w14="http://schemas.microsoft.com/office/word/2010/wordml" xmlns:wpg="http://schemas.microsoft.com/office/word/2010/wordprocessingGroup" xmlns:wpi="http://schemas.microsoft.com/office/word/2010/wordprocessingInk" xmlns:wne="http://schemas.microsoft.com/office/word/2006/wordml" xmlns:wps="http://schemas.microsoft.com/office/word/2010/wordprocessingShape" mc:Ignorable="w14 wp14">
   <w:tbl>
     <w:tblPr>
@@ -1259,7 +1139,7 @@
             <w:fldChar w:fldCharType="separate"/>
           </w:r>
           <w:r>
-            <w:t>&lt;Project Name&gt;</w:t>
+            <w:t>Twitch</w:t>
           </w:r>
           <w:r>
             <w:rPr>
@@ -1293,23 +1173,30 @@
           <w:tcW w:w="6379" w:type="dxa"/>
         </w:tcPr>
         <w:p>
+          <w:pPr>
+            <w:rPr>
+              <w:lang w:val="pt-BR"/>
+            </w:rPr>
+          </w:pPr>
           <w:r>
-            <w:fldChar w:fldCharType="begin"/>
+            <w:rPr>
+              <w:lang w:val="pt-BR"/>
+            </w:rPr>
+            <w:t xml:space="preserve">Detalhar </w:t>
           </w:r>
+          <w:proofErr w:type="spellStart"/>
           <w:r>
-            <w:instrText xml:space="preserve"> TITLE  \* MERGEFORMAT </w:instrText>
+            <w:rPr>
+              <w:lang w:val="pt-BR"/>
+            </w:rPr>
+            <w:t>Cenario</w:t>
           </w:r>
+          <w:proofErr w:type="spellEnd"/>
           <w:r>
-            <w:fldChar w:fldCharType="separate"/>
-          </w:r>
-          <w:r>
-            <w:t>Supporting Requirements</w:t>
-          </w:r>
-          <w:r>
-            <w:fldChar w:fldCharType="end"/>
-          </w:r>
-          <w:r>
-            <w:t xml:space="preserve"> Specification</w:t>
+            <w:rPr>
+              <w:lang w:val="pt-BR"/>
+            </w:rPr>
+            <w:t xml:space="preserve"> de Caso de Uso</w:t>
           </w:r>
         </w:p>
       </w:tc>
@@ -1319,68 +1206,36 @@
         </w:tcPr>
         <w:p>
           <w:r>
-            <w:t xml:space="preserve">  Date:  </w:t>
+            <w:rPr>
+              <w:lang w:val="pt-BR"/>
+            </w:rPr>
+            <w:t xml:space="preserve">  </w:t>
           </w:r>
           <w:r>
-            <w:fldChar w:fldCharType="begin"/>
+            <w:t>Dat</w:t>
           </w:r>
           <w:r>
-            <w:instrText xml:space="preserve"> DATE \@ "M/d/yyyy" </w:instrText>
+            <w:t>a</w:t>
           </w:r>
           <w:r>
-            <w:fldChar w:fldCharType="separate"/>
+            <w:t>:</w:t>
           </w:r>
           <w:r>
-            <w:rPr>
-              <w:noProof/>
-            </w:rPr>
-            <w:fldChar w:fldCharType="begin"/>
+            <w:t>02</w:t>
           </w:r>
           <w:r>
-            <w:rPr>
-              <w:noProof/>
-              <w:lang w:val="pt-BR"/>
-            </w:rPr>
-            <w:instrText xml:space="preserve"> TIME \@ "dd/MM/yyyy" </w:instrText>
+            <w:t>/</w:t>
           </w:r>
           <w:r>
-            <w:rPr>
-              <w:noProof/>
-            </w:rPr>
-            <w:fldChar w:fldCharType="separate"/>
+            <w:t>OUT</w:t>
           </w:r>
           <w:r>
-            <w:rPr>
-              <w:noProof/>
-              <w:lang w:val="pt-BR"/>
-            </w:rPr>
-            <w:t>21/08/2015</w:t>
+            <w:t>/2015</w:t>
           </w:r>
-          <w:r>
-            <w:rPr>
-              <w:noProof/>
-            </w:rPr>
-            <w:fldChar w:fldCharType="end"/>
-          </w:r>
-          <w:r>
-            <w:fldChar w:fldCharType="end"/>
-          </w:r>
-          <w:bookmarkStart w:id="6" w:name="_GoBack"/>
-          <w:bookmarkEnd w:id="6"/>
         </w:p>
       </w:tc>
     </w:tr>
   </w:tbl>
-  <w:p>
-    <w:pPr>
-      <w:pStyle w:val="Cabealho"/>
-    </w:pPr>
-  </w:p>
-</w:hdr>
-</file>
-
-<file path=word/header3.xml><?xml version="1.0" encoding="utf-8"?>
-<w:hdr xmlns:wpc="http://schemas.microsoft.com/office/word/2010/wordprocessingCanvas" xmlns:mc="http://schemas.openxmlformats.org/markup-compatibility/2006" xmlns:o="urn:schemas-microsoft-com:office:office" xmlns:r="http://schemas.openxmlformats.org/officeDocument/2006/relationships" xmlns:m="http://schemas.openxmlformats.org/officeDocument/2006/math" xmlns:v="urn:schemas-microsoft-com:vml" xmlns:wp14="http://schemas.microsoft.com/office/word/2010/wordprocessingDrawing" xmlns:wp="http://schemas.openxmlformats.org/drawingml/2006/wordprocessingDrawing" xmlns:w10="urn:schemas-microsoft-com:office:word" xmlns:w="http://schemas.openxmlformats.org/wordprocessingml/2006/main" xmlns:w14="http://schemas.microsoft.com/office/word/2010/wordml" xmlns:wpg="http://schemas.microsoft.com/office/word/2010/wordprocessingGroup" xmlns:wpi="http://schemas.microsoft.com/office/word/2010/wordprocessingInk" xmlns:wne="http://schemas.microsoft.com/office/word/2006/wordml" xmlns:wps="http://schemas.microsoft.com/office/word/2010/wordprocessingShape" mc:Ignorable="w14 wp14">
   <w:p>
     <w:pPr>
       <w:pStyle w:val="Cabealho"/>
@@ -1412,14 +1267,14 @@
         <v:path o:extrusionok="f" gradientshapeok="t" o:connecttype="rect"/>
         <o:lock v:ext="edit" aspectratio="t"/>
       </v:shapetype>
-      <v:shape id="_x0000_i1034" type="#_x0000_t75" style="width:29.05pt;height:27.75pt" o:bullet="t">
+      <v:shape id="_x0000_i1042" type="#_x0000_t75" style="width:29.05pt;height:27.75pt" o:bullet="t">
         <v:imagedata r:id="rId1" o:title="clip_image001"/>
       </v:shape>
     </w:pict>
   </w:numPicBullet>
   <w:numPicBullet w:numPicBulletId="1">
     <w:pict>
-      <v:shape id="_x0000_i1035" type="#_x0000_t75" style="width:31.05pt;height:29.7pt" o:bullet="t">
+      <v:shape id="_x0000_i1043" type="#_x0000_t75" style="width:31.05pt;height:29.7pt" o:bullet="t">
         <v:imagedata r:id="rId2" o:title="clip_image002"/>
       </v:shape>
     </w:pict>
@@ -2757,7 +2612,6 @@
   <w:style w:type="character" w:default="1" w:styleId="Fontepargpadro">
     <w:name w:val="Default Paragraph Font"/>
     <w:uiPriority w:val="1"/>
-    <w:semiHidden/>
     <w:unhideWhenUsed/>
   </w:style>
   <w:style w:type="table" w:default="1" w:styleId="Tabelanormal">
@@ -3135,6 +2989,8 @@
     <w:next w:val="Corpodetexto"/>
     <w:link w:val="InfoBlueChar"/>
     <w:autoRedefine/>
+    <w:qFormat/>
+    <w:rsid w:val="003B1AD7"/>
     <w:pPr>
       <w:widowControl/>
       <w:tabs>
@@ -3183,12 +3039,12 @@
     <w:name w:val="InfoBlue Char"/>
     <w:basedOn w:val="Fontepargpadro"/>
     <w:link w:val="InfoBlue"/>
-    <w:rsid w:val="00C91672"/>
+    <w:rsid w:val="003B1AD7"/>
     <w:rPr>
       <w:rFonts w:ascii="Times" w:hAnsi="Times"/>
       <w:i/>
       <w:color w:val="0000FF"/>
-      <w:lang w:val="en-US" w:eastAsia="en-US" w:bidi="ar-SA"/>
+      <w:lang w:val="en-US" w:eastAsia="en-US"/>
     </w:rPr>
   </w:style>
   <w:style w:type="paragraph" w:customStyle="1" w:styleId="TabelaNORM2ParaRede">
@@ -3583,7 +3439,6 @@
   <w:style w:type="character" w:default="1" w:styleId="Fontepargpadro">
     <w:name w:val="Default Paragraph Font"/>
     <w:uiPriority w:val="1"/>
-    <w:semiHidden/>
     <w:unhideWhenUsed/>
   </w:style>
   <w:style w:type="table" w:default="1" w:styleId="Tabelanormal">
@@ -3961,6 +3816,8 @@
     <w:next w:val="Corpodetexto"/>
     <w:link w:val="InfoBlueChar"/>
     <w:autoRedefine/>
+    <w:qFormat/>
+    <w:rsid w:val="003B1AD7"/>
     <w:pPr>
       <w:widowControl/>
       <w:tabs>
@@ -4009,12 +3866,12 @@
     <w:name w:val="InfoBlue Char"/>
     <w:basedOn w:val="Fontepargpadro"/>
     <w:link w:val="InfoBlue"/>
-    <w:rsid w:val="00C91672"/>
+    <w:rsid w:val="003B1AD7"/>
     <w:rPr>
       <w:rFonts w:ascii="Times" w:hAnsi="Times"/>
       <w:i/>
       <w:color w:val="0000FF"/>
-      <w:lang w:val="en-US" w:eastAsia="en-US" w:bidi="ar-SA"/>
+      <w:lang w:val="en-US" w:eastAsia="en-US"/>
     </w:rPr>
   </w:style>
   <w:style w:type="paragraph" w:customStyle="1" w:styleId="TabelaNORM2ParaRede">

</xml_diff>